<commit_message>
share and framework data update
</commit_message>
<xml_diff>
--- a/frameworks.base.data.docx
+++ b/frameworks.base.data.docx
@@ -2,6 +2,51 @@
 <file path=word/document.xml><?xml version="1.0" encoding="utf-8"?>
 <w:document xmlns:wpc="http://schemas.microsoft.com/office/word/2010/wordprocessingCanvas" xmlns:mc="http://schemas.openxmlformats.org/markup-compatibility/2006" xmlns:o="urn:schemas-microsoft-com:office:office" xmlns:r="http://schemas.openxmlformats.org/officeDocument/2006/relationships" xmlns:m="http://schemas.openxmlformats.org/officeDocument/2006/math" xmlns:v="urn:schemas-microsoft-com:vml" xmlns:wp14="http://schemas.microsoft.com/office/word/2010/wordprocessingDrawing" xmlns:wp="http://schemas.openxmlformats.org/drawingml/2006/wordprocessingDrawing" xmlns:w10="urn:schemas-microsoft-com:office:word" xmlns:w="http://schemas.openxmlformats.org/wordprocessingml/2006/main" xmlns:w14="http://schemas.microsoft.com/office/word/2010/wordml" xmlns:w15="http://schemas.microsoft.com/office/word/2012/wordml" xmlns:wpg="http://schemas.microsoft.com/office/word/2010/wordprocessingGroup" xmlns:wpi="http://schemas.microsoft.com/office/word/2010/wordprocessingInk" xmlns:wne="http://schemas.microsoft.com/office/word/2006/wordml" xmlns:wps="http://schemas.microsoft.com/office/word/2010/wordprocessingShape" mc:Ignorable="w14 w15 wp14">
   <w:body>
+    <w:p/>
+    <w:p>
+      <w:pPr>
+        <w:pStyle w:val="1"/>
+        <w:numPr>
+          <w:ilvl w:val="0"/>
+          <w:numId w:val="1"/>
+        </w:numPr>
+        <w:rPr>
+          <w:rFonts w:hint="eastAsia"/>
+        </w:rPr>
+      </w:pPr>
+      <w:r>
+        <w:rPr>
+          <w:rFonts w:hint="eastAsia"/>
+        </w:rPr>
+        <w:t>TODO</w:t>
+      </w:r>
+    </w:p>
+    <w:p>
+      <w:hyperlink r:id="rId7" w:history="1">
+        <w:r>
+          <w:rPr>
+            <w:rStyle w:val="a5"/>
+          </w:rPr>
+          <w:t>https://blog.csdn.net/pashanhu6402/article/details/53322198</w:t>
+        </w:r>
+      </w:hyperlink>
+    </w:p>
+    <w:p/>
+    <w:p>
+      <w:r>
+        <w:t>https://blog.csdn.net/tzr0330/article/details/73277233</w:t>
+      </w:r>
+      <w:bookmarkStart w:id="0" w:name="_GoBack"/>
+      <w:bookmarkEnd w:id="0"/>
+    </w:p>
+    <w:p>
+      <w:pPr>
+        <w:pStyle w:val="1"/>
+        <w:rPr>
+          <w:rFonts w:hint="eastAsia"/>
+        </w:rPr>
+      </w:pPr>
+    </w:p>
     <w:p>
       <w:pPr>
         <w:pStyle w:val="1"/>
@@ -274,6 +319,7 @@
     </w:p>
     <w:p>
       <w:r>
+        <w:lastRenderedPageBreak/>
         <w:t xml:space="preserve">    simsun.ttc  \</w:t>
       </w:r>
     </w:p>
@@ -336,1069 +382,1069 @@
         <w:rPr>
           <w:rFonts w:hint="eastAsia"/>
         </w:rPr>
+        <w:t>在</w:t>
+      </w:r>
+      <w:r>
+        <w:rPr>
+          <w:rFonts w:hint="eastAsia"/>
+        </w:rPr>
+        <w:t>PRODUCT_PACKAGES</w:t>
+      </w:r>
+      <w:r>
+        <w:rPr>
+          <w:rFonts w:hint="eastAsia"/>
+        </w:rPr>
+        <w:t>下添加需要编译的字体库名字：</w:t>
+      </w:r>
+    </w:p>
+    <w:p>
+      <w:r>
+        <w:t>PRODUCT_PACKAGES := \</w:t>
+      </w:r>
+    </w:p>
+    <w:p>
+      <w:r>
+        <w:t xml:space="preserve">    DroidSansFallback.ttf \</w:t>
+      </w:r>
+    </w:p>
+    <w:p>
+      <w:r>
+        <w:t xml:space="preserve">    Roboto-Regular.ttf \</w:t>
+      </w:r>
+    </w:p>
+    <w:p>
+      <w:r>
+        <w:t xml:space="preserve">    ......</w:t>
+      </w:r>
+    </w:p>
+    <w:p>
+      <w:r>
+        <w:t xml:space="preserve">    simsun.ttc  \</w:t>
+      </w:r>
+    </w:p>
+    <w:p>
+      <w:r>
+        <w:t xml:space="preserve">    simkai.ttf  \</w:t>
+      </w:r>
+    </w:p>
+    <w:p>
+      <w:r>
+        <w:t xml:space="preserve">    msyh.ttf    \</w:t>
+      </w:r>
+    </w:p>
+    <w:p>
+      <w:r>
+        <w:t xml:space="preserve">    impact-Regular.ttf  \</w:t>
+      </w:r>
+    </w:p>
+    <w:p>
+      <w:r>
+        <w:t xml:space="preserve">    AvenirNextCondensed-Bold.ttf    \</w:t>
+      </w:r>
+    </w:p>
+    <w:p>
+      <w:r>
+        <w:t xml:space="preserve">    PosSong-8.ttf   \</w:t>
+      </w:r>
+    </w:p>
+    <w:p>
+      <w:r>
+        <w:t xml:space="preserve">    PosSong-16.ttf  \</w:t>
+      </w:r>
+    </w:p>
+    <w:p>
+      <w:r>
+        <w:t xml:space="preserve">    PosSong-24.ttf  \</w:t>
+      </w:r>
+    </w:p>
+    <w:p>
+      <w:r>
+        <w:t xml:space="preserve">    simfang.ttf</w:t>
+      </w:r>
+    </w:p>
+    <w:p>
+      <w:r>
+        <w:rPr>
+          <w:rFonts w:hint="eastAsia"/>
+        </w:rPr>
+        <w:t>步骤四：</w:t>
+      </w:r>
+    </w:p>
+    <w:p/>
+    <w:p>
+      <w:r>
+        <w:t>Modify frameworks/base/data/fonts/system_fonts.xml</w:t>
+      </w:r>
+    </w:p>
+    <w:p>
+      <w:r>
+        <w:rPr>
+          <w:rFonts w:hint="eastAsia"/>
+        </w:rPr>
+        <w:t>下面对应用使用应用内部</w:t>
+      </w:r>
+      <w:r>
+        <w:rPr>
+          <w:rFonts w:hint="eastAsia"/>
+        </w:rPr>
+        <w:t>Assets</w:t>
+      </w:r>
+      <w:r>
+        <w:rPr>
+          <w:rFonts w:hint="eastAsia"/>
+        </w:rPr>
+        <w:t>资源与调用系统的字体库方式进行比较：</w:t>
+      </w:r>
+    </w:p>
+    <w:p>
+      <w:r>
+        <w:rPr>
+          <w:rFonts w:hint="eastAsia"/>
+        </w:rPr>
+        <w:t>textView1.setTypeface(Typeface.create("simkai",Typeface.NORMAL));//</w:t>
+      </w:r>
+      <w:r>
+        <w:rPr>
+          <w:rFonts w:hint="eastAsia"/>
+        </w:rPr>
+        <w:t>调用系统</w:t>
+      </w:r>
+    </w:p>
+    <w:p>
+      <w:r>
+        <w:rPr>
+          <w:rFonts w:hint="eastAsia"/>
+        </w:rPr>
+        <w:t>textView1.setTypeface(Typeface.createFromAsset(this.getAssets(),"simkai.ttf"));//</w:t>
+      </w:r>
+      <w:r>
+        <w:rPr>
+          <w:rFonts w:hint="eastAsia"/>
+        </w:rPr>
+        <w:t>调用应用内部</w:t>
+      </w:r>
+      <w:r>
+        <w:rPr>
+          <w:rFonts w:hint="eastAsia"/>
+        </w:rPr>
+        <w:t>Assets</w:t>
+      </w:r>
+      <w:r>
+        <w:rPr>
+          <w:rFonts w:hint="eastAsia"/>
+        </w:rPr>
+        <w:t>资源</w:t>
+      </w:r>
+    </w:p>
+    <w:p>
+      <w:r>
+        <w:rPr>
+          <w:rFonts w:hint="eastAsia"/>
+        </w:rPr>
+        <w:t>从上面代码差异我们就知道，调用系统的时候不需要使用具体执行一个具体的</w:t>
+      </w:r>
+      <w:r>
+        <w:rPr>
+          <w:rFonts w:hint="eastAsia"/>
+        </w:rPr>
+        <w:t>ttf(simkai.ttf)</w:t>
+      </w:r>
+      <w:r>
+        <w:rPr>
+          <w:rFonts w:hint="eastAsia"/>
+        </w:rPr>
+        <w:t>库文件，但是需要指定一个具体的名字</w:t>
+      </w:r>
+      <w:r>
+        <w:rPr>
+          <w:rFonts w:hint="eastAsia"/>
+        </w:rPr>
+        <w:t>("simkai")</w:t>
+      </w:r>
+      <w:r>
+        <w:rPr>
+          <w:rFonts w:hint="eastAsia"/>
+        </w:rPr>
+        <w:t>，其实这个名字就是</w:t>
+      </w:r>
+      <w:r>
+        <w:rPr>
+          <w:rFonts w:hint="eastAsia"/>
+        </w:rPr>
+        <w:t>("simkai")</w:t>
+      </w:r>
+      <w:r>
+        <w:rPr>
+          <w:rFonts w:hint="eastAsia"/>
+        </w:rPr>
+        <w:t>就是指向了</w:t>
+      </w:r>
+      <w:r>
+        <w:rPr>
+          <w:rFonts w:hint="eastAsia"/>
+        </w:rPr>
+        <w:t xml:space="preserve">simkai.ttf </w:t>
+      </w:r>
+      <w:r>
+        <w:rPr>
+          <w:rFonts w:hint="eastAsia"/>
+        </w:rPr>
+        <w:t>文件，那这个名字和具体的字体库文件是如何关联的吗</w:t>
+      </w:r>
+      <w:r>
+        <w:rPr>
+          <w:rFonts w:hint="eastAsia"/>
+        </w:rPr>
+        <w:t>(</w:t>
+      </w:r>
+      <w:r>
+        <w:rPr>
+          <w:rFonts w:hint="eastAsia"/>
+        </w:rPr>
+        <w:t>看着就像把字体库的全名</w:t>
+      </w:r>
+      <w:r>
+        <w:rPr>
+          <w:rFonts w:hint="eastAsia"/>
+        </w:rPr>
+        <w:t>(simkai.ttf)</w:t>
+      </w:r>
+      <w:r>
+        <w:rPr>
+          <w:rFonts w:hint="eastAsia"/>
+        </w:rPr>
+        <w:t>去掉</w:t>
+      </w:r>
+      <w:r>
+        <w:rPr>
+          <w:rFonts w:hint="eastAsia"/>
+        </w:rPr>
+        <w:t>.ttf</w:t>
+      </w:r>
+      <w:r>
+        <w:rPr>
+          <w:rFonts w:hint="eastAsia"/>
+        </w:rPr>
+        <w:t>的后缀得到的</w:t>
+      </w:r>
+      <w:r>
+        <w:rPr>
+          <w:rFonts w:hint="eastAsia"/>
+        </w:rPr>
+        <w:t>(simkai))</w:t>
+      </w:r>
+      <w:r>
+        <w:rPr>
+          <w:rFonts w:hint="eastAsia"/>
+        </w:rPr>
+        <w:t>？那具体是不是这样呢？答案是否定的，只是我们习惯的配置方式是这样配置而已，至于具体的配置在那里呢？</w:t>
+      </w:r>
+    </w:p>
+    <w:p>
+      <w:r>
+        <w:t>frameworks/base/data/fonts/system_fonts.xml</w:t>
+      </w:r>
+    </w:p>
+    <w:p>
+      <w:r>
+        <w:rPr>
+          <w:rFonts w:hint="eastAsia"/>
+        </w:rPr>
+        <w:t>在该文件中添加字体库的</w:t>
+      </w:r>
+      <w:r>
+        <w:rPr>
+          <w:rFonts w:hint="eastAsia"/>
+        </w:rPr>
+        <w:t>nameset</w:t>
+      </w:r>
+      <w:r>
+        <w:rPr>
+          <w:rFonts w:hint="eastAsia"/>
+        </w:rPr>
+        <w:t>和</w:t>
+      </w:r>
+      <w:r>
+        <w:rPr>
+          <w:rFonts w:hint="eastAsia"/>
+        </w:rPr>
+        <w:t>fileset</w:t>
+      </w:r>
+      <w:r>
+        <w:rPr>
+          <w:rFonts w:hint="eastAsia"/>
+        </w:rPr>
+        <w:t>对应关系；</w:t>
+      </w:r>
+    </w:p>
+    <w:p>
+      <w:r>
+        <w:t xml:space="preserve">    &lt;family&gt;</w:t>
+      </w:r>
+    </w:p>
+    <w:p>
+      <w:r>
+        <w:t xml:space="preserve">    &lt;nameset&gt;</w:t>
+      </w:r>
+    </w:p>
+    <w:p>
+      <w:r>
+        <w:t xml:space="preserve">        &lt;name&gt;simkai&lt;/name&gt;</w:t>
+      </w:r>
+    </w:p>
+    <w:p>
+      <w:r>
+        <w:t xml:space="preserve">    &lt;/nameset&gt;</w:t>
+      </w:r>
+    </w:p>
+    <w:p>
+      <w:r>
         <w:lastRenderedPageBreak/>
+        <w:t xml:space="preserve">    &lt;fileset&gt;</w:t>
+      </w:r>
+    </w:p>
+    <w:p>
+      <w:r>
+        <w:t xml:space="preserve">        &lt;file&gt;simkai.ttf&lt;/file&gt;</w:t>
+      </w:r>
+    </w:p>
+    <w:p>
+      <w:r>
+        <w:t xml:space="preserve">    &lt;/fileset&gt;</w:t>
+      </w:r>
+    </w:p>
+    <w:p>
+      <w:r>
+        <w:t xml:space="preserve">    &lt;/family&gt;</w:t>
+      </w:r>
+    </w:p>
+    <w:p>
+      <w:r>
+        <w:t xml:space="preserve">    &lt;family&gt;</w:t>
+      </w:r>
+    </w:p>
+    <w:p>
+      <w:r>
+        <w:t xml:space="preserve">    &lt;nameset&gt;</w:t>
+      </w:r>
+    </w:p>
+    <w:p>
+      <w:r>
+        <w:t xml:space="preserve">        &lt;name&gt;AvenirNextCondensed&lt;/name&gt;</w:t>
+      </w:r>
+    </w:p>
+    <w:p>
+      <w:r>
+        <w:t xml:space="preserve">    &lt;/nameset&gt;</w:t>
+      </w:r>
+    </w:p>
+    <w:p>
+      <w:r>
+        <w:t xml:space="preserve">    &lt;fileset&gt;</w:t>
+      </w:r>
+    </w:p>
+    <w:p>
+      <w:r>
+        <w:t xml:space="preserve">        &lt;file&gt;AvenirNextCondensed-Bold.ttf&lt;/file&gt;</w:t>
+      </w:r>
+    </w:p>
+    <w:p>
+      <w:r>
+        <w:t xml:space="preserve">    &lt;/fileset&gt;</w:t>
+      </w:r>
+    </w:p>
+    <w:p>
+      <w:r>
+        <w:t xml:space="preserve">    &lt;/family&gt;</w:t>
+      </w:r>
+    </w:p>
+    <w:p/>
+    <w:p>
+      <w:r>
+        <w:rPr>
+          <w:rFonts w:hint="eastAsia"/>
+        </w:rPr>
+        <w:t>看到没，这里</w:t>
+      </w:r>
+      <w:r>
+        <w:rPr>
+          <w:rFonts w:hint="eastAsia"/>
+        </w:rPr>
+        <w:t>simkai</w:t>
+      </w:r>
+      <w:r>
+        <w:rPr>
+          <w:rFonts w:hint="eastAsia"/>
+        </w:rPr>
+        <w:t>的</w:t>
+      </w:r>
+      <w:r>
+        <w:rPr>
+          <w:rFonts w:hint="eastAsia"/>
+        </w:rPr>
+        <w:t>nameset</w:t>
+      </w:r>
+      <w:r>
+        <w:rPr>
+          <w:rFonts w:hint="eastAsia"/>
+        </w:rPr>
+        <w:t>指向了</w:t>
+      </w:r>
+      <w:r>
+        <w:rPr>
+          <w:rFonts w:hint="eastAsia"/>
+        </w:rPr>
+        <w:t>simkai.ttf</w:t>
+      </w:r>
+      <w:r>
+        <w:rPr>
+          <w:rFonts w:hint="eastAsia"/>
+        </w:rPr>
+        <w:t>的</w:t>
+      </w:r>
+      <w:r>
+        <w:rPr>
+          <w:rFonts w:hint="eastAsia"/>
+        </w:rPr>
+        <w:t>fileset</w:t>
+      </w:r>
+      <w:r>
+        <w:rPr>
+          <w:rFonts w:hint="eastAsia"/>
+        </w:rPr>
+        <w:t>。你也可以根据你自己的名字来命名；</w:t>
+      </w:r>
+    </w:p>
+    <w:p/>
+    <w:p>
+      <w:r>
+        <w:rPr>
+          <w:rFonts w:hint="eastAsia"/>
+        </w:rPr>
+        <w:t>步骤</w:t>
+      </w:r>
+      <w:r>
+        <w:rPr>
+          <w:rFonts w:hint="eastAsia"/>
+        </w:rPr>
+        <w:t>5</w:t>
+      </w:r>
+      <w:r>
+        <w:rPr>
+          <w:rFonts w:hint="eastAsia"/>
+        </w:rPr>
+        <w:t>：</w:t>
+      </w:r>
+    </w:p>
+    <w:p/>
+    <w:p>
+      <w:r>
+        <w:t>Modify frameworks/base/data/fonts/fallback_fonts.xml</w:t>
+      </w:r>
+    </w:p>
+    <w:p>
+      <w:r>
+        <w:rPr>
+          <w:rFonts w:hint="eastAsia"/>
+        </w:rPr>
+        <w:t>在该文件中添加字体库文件的</w:t>
+      </w:r>
+      <w:r>
+        <w:rPr>
+          <w:rFonts w:hint="eastAsia"/>
+        </w:rPr>
+        <w:t>fileset</w:t>
+      </w:r>
+    </w:p>
+    <w:p>
+      <w:r>
+        <w:t xml:space="preserve">    &lt;family&gt;</w:t>
+      </w:r>
+    </w:p>
+    <w:p>
+      <w:r>
+        <w:t xml:space="preserve">        &lt;fileset&gt;</w:t>
+      </w:r>
+    </w:p>
+    <w:p>
+      <w:r>
+        <w:t xml:space="preserve">            &lt;file&gt;simkai.ttf&lt;/file&gt;</w:t>
+      </w:r>
+    </w:p>
+    <w:p>
+      <w:r>
+        <w:t xml:space="preserve">        &lt;/fileset&gt;</w:t>
+      </w:r>
+    </w:p>
+    <w:p>
+      <w:r>
+        <w:t xml:space="preserve">    &lt;/family&gt;</w:t>
+      </w:r>
+    </w:p>
+    <w:p>
+      <w:r>
+        <w:t xml:space="preserve">    &lt;!-- add for msyh--&gt;</w:t>
+      </w:r>
+    </w:p>
+    <w:p>
+      <w:r>
+        <w:t xml:space="preserve">    &lt;family&gt;</w:t>
+      </w:r>
+    </w:p>
+    <w:p>
+      <w:r>
+        <w:t xml:space="preserve">        &lt;fileset&gt;</w:t>
+      </w:r>
+    </w:p>
+    <w:p>
+      <w:r>
+        <w:t xml:space="preserve">            &lt;file&gt;msyh.ttf&lt;/file&gt;</w:t>
+      </w:r>
+    </w:p>
+    <w:p>
+      <w:r>
+        <w:t xml:space="preserve">        &lt;/fileset&gt;</w:t>
+      </w:r>
+    </w:p>
+    <w:p>
+      <w:r>
+        <w:t xml:space="preserve">    &lt;/family&gt;</w:t>
+      </w:r>
+    </w:p>
+    <w:p>
+      <w:r>
+        <w:t xml:space="preserve">    &lt;family&gt;</w:t>
+      </w:r>
+    </w:p>
+    <w:p>
+      <w:r>
+        <w:t xml:space="preserve">        &lt;fileset&gt;</w:t>
+      </w:r>
+    </w:p>
+    <w:p>
+      <w:r>
+        <w:t xml:space="preserve">            &lt;file&gt;impact-Regular.ttf&lt;/file&gt;</w:t>
+      </w:r>
+    </w:p>
+    <w:p>
+      <w:r>
+        <w:t xml:space="preserve">        &lt;/fileset&gt;</w:t>
+      </w:r>
+    </w:p>
+    <w:p>
+      <w:r>
+        <w:t xml:space="preserve">    &lt;/family&gt;</w:t>
+      </w:r>
+    </w:p>
+    <w:p>
+      <w:r>
+        <w:t xml:space="preserve">    &lt;family&gt;</w:t>
+      </w:r>
+    </w:p>
+    <w:p>
+      <w:r>
+        <w:t xml:space="preserve">        &lt;fileset&gt;</w:t>
+      </w:r>
+    </w:p>
+    <w:p>
+      <w:r>
+        <w:t xml:space="preserve">            &lt;file&gt;AvenirNextCondensed-Bold.ttf&lt;/file&gt;</w:t>
+      </w:r>
+    </w:p>
+    <w:p>
+      <w:r>
+        <w:t xml:space="preserve">        &lt;/fileset&gt;</w:t>
+      </w:r>
+    </w:p>
+    <w:p>
+      <w:r>
+        <w:t xml:space="preserve">    &lt;/family&gt;</w:t>
+      </w:r>
+    </w:p>
+    <w:p>
+      <w:r>
+        <w:rPr>
+          <w:rFonts w:hint="eastAsia"/>
+        </w:rPr>
+        <w:t>步骤</w:t>
+      </w:r>
+      <w:r>
+        <w:rPr>
+          <w:rFonts w:hint="eastAsia"/>
+        </w:rPr>
+        <w:t>6</w:t>
+      </w:r>
+      <w:r>
+        <w:rPr>
+          <w:rFonts w:hint="eastAsia"/>
+        </w:rPr>
+        <w:t>：</w:t>
+      </w:r>
+    </w:p>
+    <w:p/>
+    <w:p>
+      <w:r>
+        <w:t>Modify frameworks/base/data/fonts/fonts.xml</w:t>
+      </w:r>
+    </w:p>
+    <w:p>
+      <w:r>
+        <w:rPr>
+          <w:rFonts w:hint="eastAsia"/>
+        </w:rPr>
+        <w:lastRenderedPageBreak/>
+        <w:t>配置系统库字体，在</w:t>
+      </w:r>
+      <w:r>
+        <w:rPr>
+          <w:rFonts w:hint="eastAsia"/>
+        </w:rPr>
+        <w:t>Android 5.1</w:t>
+      </w:r>
+      <w:r>
+        <w:rPr>
+          <w:rFonts w:hint="eastAsia"/>
+        </w:rPr>
+        <w:t>中必须配置，相同字体库文件的</w:t>
+      </w:r>
+      <w:r>
+        <w:rPr>
+          <w:rFonts w:hint="eastAsia"/>
+        </w:rPr>
+        <w:t xml:space="preserve"> family name </w:t>
+      </w:r>
+      <w:r>
+        <w:rPr>
+          <w:rFonts w:hint="eastAsia"/>
+        </w:rPr>
+        <w:t>必须和和前面</w:t>
+      </w:r>
+      <w:r>
+        <w:rPr>
+          <w:rFonts w:hint="eastAsia"/>
+        </w:rPr>
+        <w:t>system_fonts.xml</w:t>
+      </w:r>
+      <w:r>
+        <w:rPr>
+          <w:rFonts w:hint="eastAsia"/>
+        </w:rPr>
+        <w:t>文件中的</w:t>
+      </w:r>
+      <w:r>
+        <w:rPr>
+          <w:rFonts w:hint="eastAsia"/>
+        </w:rPr>
+        <w:t>nameset</w:t>
+      </w:r>
+      <w:r>
+        <w:rPr>
+          <w:rFonts w:hint="eastAsia"/>
+        </w:rPr>
+        <w:t>一致（理论上一致，有兴趣的读者可以尝试不一致，我没有试过），</w:t>
+      </w:r>
+      <w:r>
+        <w:rPr>
+          <w:rFonts w:hint="eastAsia"/>
+        </w:rPr>
+        <w:t>textView1.setTypeface(Typeface.create("simkai",Typeface.NORMAL));</w:t>
+      </w:r>
+    </w:p>
+    <w:p>
+      <w:r>
+        <w:t xml:space="preserve">    &lt;family name="simkai"&gt;</w:t>
+      </w:r>
+    </w:p>
+    <w:p>
+      <w:r>
+        <w:t xml:space="preserve">        &lt;font weight="400" style="normal"&gt;simkai.ttf&lt;/font&gt;</w:t>
+      </w:r>
+    </w:p>
+    <w:p>
+      <w:r>
+        <w:t xml:space="preserve">    &lt;/family&gt;</w:t>
+      </w:r>
+    </w:p>
+    <w:p>
+      <w:r>
+        <w:t xml:space="preserve">    &lt;family name="msyh"&gt;</w:t>
+      </w:r>
+    </w:p>
+    <w:p>
+      <w:r>
+        <w:t xml:space="preserve">        &lt;font weight="400" style="normal"&gt;msyh.ttf&lt;/font&gt;</w:t>
+      </w:r>
+    </w:p>
+    <w:p>
+      <w:r>
+        <w:t xml:space="preserve">    &lt;/family&gt;</w:t>
+      </w:r>
+    </w:p>
+    <w:p>
+      <w:r>
+        <w:t xml:space="preserve">    &lt;family name="impact"&gt;</w:t>
+      </w:r>
+    </w:p>
+    <w:p>
+      <w:r>
+        <w:t xml:space="preserve">        &lt;font weight="400" style="normal"&gt;impact-Regular.ttf&lt;/font&gt;</w:t>
+      </w:r>
+    </w:p>
+    <w:p>
+      <w:r>
+        <w:t xml:space="preserve">    &lt;/family&gt;</w:t>
+      </w:r>
+    </w:p>
+    <w:p>
+      <w:r>
+        <w:t xml:space="preserve">    &lt;family name="simfang"&gt;</w:t>
+      </w:r>
+    </w:p>
+    <w:p>
+      <w:r>
+        <w:t xml:space="preserve">        &lt;font weight="400" style="normal"&gt;simfang.ttf&lt;/font&gt;</w:t>
+      </w:r>
+    </w:p>
+    <w:p>
+      <w:r>
+        <w:t xml:space="preserve">    &lt;/family&gt;</w:t>
+      </w:r>
+    </w:p>
+    <w:p>
+      <w:r>
+        <w:t xml:space="preserve">    &lt;family name="AvenirNextCondensed"&gt;</w:t>
+      </w:r>
+    </w:p>
+    <w:p>
+      <w:r>
+        <w:t xml:space="preserve">        &lt;font weight="400" style="normal"&gt;AvenirNextCondensed-Bold.ttf&lt;/font&gt;</w:t>
+      </w:r>
+    </w:p>
+    <w:p>
+      <w:r>
+        <w:t xml:space="preserve">    &lt;/family&gt;</w:t>
+      </w:r>
+    </w:p>
+    <w:p>
+      <w:r>
+        <w:rPr>
+          <w:rFonts w:hint="eastAsia"/>
+        </w:rPr>
+        <w:t>特别注意：我们修改了这几个文件还需要注意一些编译细节，比如上述几个</w:t>
+      </w:r>
+      <w:r>
+        <w:rPr>
+          <w:rFonts w:hint="eastAsia"/>
+        </w:rPr>
+        <w:t>.xml</w:t>
+      </w:r>
+      <w:r>
+        <w:rPr>
+          <w:rFonts w:hint="eastAsia"/>
+        </w:rPr>
+        <w:t>文件都会被编译到</w:t>
+      </w:r>
+      <w:r>
+        <w:rPr>
+          <w:rFonts w:hint="eastAsia"/>
+        </w:rPr>
+        <w:t>/system/etc/</w:t>
+      </w:r>
+      <w:r>
+        <w:rPr>
+          <w:rFonts w:hint="eastAsia"/>
+        </w:rPr>
+        <w:t>目录下，但是我在</w:t>
+      </w:r>
+      <w:r>
+        <w:rPr>
+          <w:rFonts w:hint="eastAsia"/>
+        </w:rPr>
+        <w:t xml:space="preserve">Android 5.1 </w:t>
+      </w:r>
+      <w:r>
+        <w:rPr>
+          <w:rFonts w:hint="eastAsia"/>
+        </w:rPr>
+        <w:t>中编译了却有一个文件没有生效，那就是</w:t>
+      </w:r>
+      <w:r>
+        <w:rPr>
+          <w:rFonts w:hint="eastAsia"/>
+        </w:rPr>
+        <w:t>fonts.xml</w:t>
+      </w:r>
+      <w:r>
+        <w:rPr>
+          <w:rFonts w:hint="eastAsia"/>
+        </w:rPr>
+        <w:t>，经过比较，我发现系统中的</w:t>
+      </w:r>
+      <w:r>
+        <w:rPr>
+          <w:rFonts w:hint="eastAsia"/>
+        </w:rPr>
+        <w:t>fonts.xml</w:t>
+      </w:r>
+      <w:r>
+        <w:rPr>
+          <w:rFonts w:hint="eastAsia"/>
+        </w:rPr>
+        <w:t>没有我添加的内容，经过在系统中查找，发现了猫腻：</w:t>
+      </w:r>
+    </w:p>
+    <w:p>
+      <w:r>
+        <w:rPr>
+          <w:rFonts w:hint="eastAsia"/>
+        </w:rPr>
+        <w:t>vendor/qcom/proprietary/qrdplus/globalization/engine</w:t>
+      </w:r>
+      <w:r>
+        <w:rPr>
+          <w:rFonts w:hint="eastAsia"/>
+        </w:rPr>
+        <w:t>目录下的</w:t>
+      </w:r>
+      <w:r>
+        <w:rPr>
+          <w:rFonts w:hint="eastAsia"/>
+        </w:rPr>
+        <w:t>Android.mk</w:t>
+      </w:r>
+      <w:r>
+        <w:rPr>
+          <w:rFonts w:hint="eastAsia"/>
+        </w:rPr>
+        <w:t>文件中有如下语句：</w:t>
+      </w:r>
+    </w:p>
+    <w:p>
+      <w:r>
+        <w:t>include $(CLEAR_VARS)</w:t>
+      </w:r>
+    </w:p>
+    <w:p>
+      <w:r>
+        <w:t>LOCAL_MODULE := fonts.xml</w:t>
+      </w:r>
+    </w:p>
+    <w:p>
+      <w:r>
+        <w:t>LOCAL_SRC_FILES := fonts-Rev.xml</w:t>
+      </w:r>
+    </w:p>
+    <w:p>
+      <w:r>
+        <w:t>LOCAL_MODULE_CLASS := ETC</w:t>
+      </w:r>
+    </w:p>
+    <w:p>
+      <w:r>
+        <w:t>LOCAL_MODULE_TAGS := optional</w:t>
+      </w:r>
+    </w:p>
+    <w:p>
+      <w:r>
+        <w:t>LOCAL_MODULE_PATH := $(TARGET_OUT)/etc</w:t>
+      </w:r>
+    </w:p>
+    <w:p>
+      <w:r>
+        <w:t>include $(BUILD_PREBUILT)</w:t>
+      </w:r>
+    </w:p>
+    <w:p>
+      <w:r>
+        <w:rPr>
+          <w:rFonts w:hint="eastAsia"/>
+        </w:rPr>
+        <w:t>上面这个代码的意思是把</w:t>
+      </w:r>
+      <w:r>
+        <w:rPr>
+          <w:rFonts w:hint="eastAsia"/>
+        </w:rPr>
+        <w:t xml:space="preserve">fonts-Rev.xml </w:t>
+      </w:r>
+      <w:r>
+        <w:rPr>
+          <w:rFonts w:hint="eastAsia"/>
+        </w:rPr>
+        <w:t>编译到编译成</w:t>
+      </w:r>
+      <w:r>
+        <w:rPr>
+          <w:rFonts w:hint="eastAsia"/>
+        </w:rPr>
+        <w:t>fonts.xml</w:t>
+      </w:r>
+      <w:r>
+        <w:rPr>
+          <w:rFonts w:hint="eastAsia"/>
+        </w:rPr>
+        <w:t>，拷贝到</w:t>
+      </w:r>
+      <w:r>
+        <w:rPr>
+          <w:rFonts w:hint="eastAsia"/>
+        </w:rPr>
+        <w:t>/system/etc</w:t>
+      </w:r>
+      <w:r>
+        <w:rPr>
+          <w:rFonts w:hint="eastAsia"/>
+        </w:rPr>
+        <w:t>目录下；看到这里就知道为什么我的修改没生效了吧；我的修改先编译到</w:t>
+      </w:r>
+      <w:r>
+        <w:rPr>
+          <w:rFonts w:hint="eastAsia"/>
+        </w:rPr>
+        <w:t>/system/etc</w:t>
+      </w:r>
+      <w:r>
+        <w:rPr>
+          <w:rFonts w:hint="eastAsia"/>
+        </w:rPr>
+        <w:t>目录下，然后被这个</w:t>
+      </w:r>
+      <w:r>
+        <w:rPr>
+          <w:rFonts w:hint="eastAsia"/>
+        </w:rPr>
+        <w:t>fonts-Rev.xml</w:t>
+      </w:r>
+      <w:r>
+        <w:rPr>
+          <w:rFonts w:hint="eastAsia"/>
+        </w:rPr>
+        <w:t>编译的</w:t>
+      </w:r>
+      <w:r>
+        <w:rPr>
+          <w:rFonts w:hint="eastAsia"/>
+        </w:rPr>
+        <w:t>fonts.xml</w:t>
+      </w:r>
+      <w:r>
+        <w:rPr>
+          <w:rFonts w:hint="eastAsia"/>
+        </w:rPr>
+        <w:t>覆盖了</w:t>
+      </w:r>
+      <w:r>
+        <w:rPr>
+          <w:rFonts w:hint="eastAsia"/>
+        </w:rPr>
+        <w:t>(</w:t>
+      </w:r>
+      <w:r>
+        <w:rPr>
+          <w:rFonts w:hint="eastAsia"/>
+        </w:rPr>
+        <w:t>经过对比发现编译出来的</w:t>
+      </w:r>
+      <w:r>
+        <w:rPr>
+          <w:rFonts w:hint="eastAsia"/>
+        </w:rPr>
+        <w:t>/system/etc/fonts.xml</w:t>
+      </w:r>
+      <w:r>
+        <w:rPr>
+          <w:rFonts w:hint="eastAsia"/>
+        </w:rPr>
+        <w:t>果真和这个</w:t>
+      </w:r>
+      <w:r>
+        <w:rPr>
+          <w:rFonts w:hint="eastAsia"/>
+        </w:rPr>
+        <w:t>fonts-Rev.xml</w:t>
+      </w:r>
+      <w:r>
+        <w:rPr>
+          <w:rFonts w:hint="eastAsia"/>
+        </w:rPr>
+        <w:t>一模一样</w:t>
+      </w:r>
+      <w:r>
+        <w:rPr>
+          <w:rFonts w:hint="eastAsia"/>
+        </w:rPr>
+        <w:t>)</w:t>
+      </w:r>
+      <w:r>
+        <w:rPr>
+          <w:rFonts w:hint="eastAsia"/>
+        </w:rPr>
+        <w:t>；两种解决办法：</w:t>
+      </w:r>
+      <w:r>
+        <w:rPr>
+          <w:rFonts w:hint="eastAsia"/>
+        </w:rPr>
+        <w:t>1,</w:t>
+      </w:r>
+      <w:r>
+        <w:rPr>
+          <w:rFonts w:hint="eastAsia"/>
+        </w:rPr>
+        <w:t>将我的修改添加到</w:t>
+      </w:r>
+      <w:r>
+        <w:rPr>
+          <w:rFonts w:hint="eastAsia"/>
+        </w:rPr>
+        <w:t>vendor/qcom/proprietary/qrdplus/globalization/engine</w:t>
+      </w:r>
+      <w:r>
+        <w:rPr>
+          <w:rFonts w:hint="eastAsia"/>
+        </w:rPr>
+        <w:t>目录下的</w:t>
+      </w:r>
+      <w:r>
+        <w:rPr>
+          <w:rFonts w:hint="eastAsia"/>
+        </w:rPr>
+        <w:t>fonts-Rev.xml;2,</w:t>
+      </w:r>
+      <w:r>
+        <w:rPr>
+          <w:rFonts w:hint="eastAsia"/>
+        </w:rPr>
         <w:t>在</w:t>
       </w:r>
       <w:r>
         <w:rPr>
           <w:rFonts w:hint="eastAsia"/>
         </w:rPr>
-        <w:t>PRODUCT_PACKAGES</w:t>
-      </w:r>
-      <w:r>
-        <w:rPr>
-          <w:rFonts w:hint="eastAsia"/>
-        </w:rPr>
-        <w:t>下添加需要编译的字体库名字：</w:t>
-      </w:r>
-    </w:p>
-    <w:p>
-      <w:r>
-        <w:t>PRODUCT_PACKAGES := \</w:t>
-      </w:r>
-    </w:p>
-    <w:p>
-      <w:r>
-        <w:t xml:space="preserve">    DroidSansFallback.ttf \</w:t>
-      </w:r>
-    </w:p>
-    <w:p>
-      <w:r>
-        <w:t xml:space="preserve">    Roboto-Regular.ttf \</w:t>
-      </w:r>
-    </w:p>
-    <w:p>
-      <w:r>
-        <w:t xml:space="preserve">    ......</w:t>
-      </w:r>
-    </w:p>
-    <w:p>
-      <w:r>
-        <w:t xml:space="preserve">    simsun.ttc  \</w:t>
-      </w:r>
-    </w:p>
-    <w:p>
-      <w:r>
-        <w:t xml:space="preserve">    simkai.ttf  \</w:t>
-      </w:r>
-    </w:p>
-    <w:p>
-      <w:r>
-        <w:t xml:space="preserve">    msyh.ttf    \</w:t>
-      </w:r>
-    </w:p>
-    <w:p>
-      <w:r>
-        <w:t xml:space="preserve">    impact-Regular.ttf  \</w:t>
-      </w:r>
-    </w:p>
-    <w:p>
-      <w:r>
-        <w:t xml:space="preserve">    AvenirNextCondensed-Bold.ttf    \</w:t>
-      </w:r>
-    </w:p>
-    <w:p>
-      <w:r>
-        <w:t xml:space="preserve">    PosSong-8.ttf   \</w:t>
-      </w:r>
-    </w:p>
-    <w:p>
-      <w:r>
-        <w:t xml:space="preserve">    PosSong-16.ttf  \</w:t>
-      </w:r>
-    </w:p>
-    <w:p>
-      <w:r>
-        <w:t xml:space="preserve">    PosSong-24.ttf  \</w:t>
-      </w:r>
-    </w:p>
-    <w:p>
-      <w:r>
-        <w:t xml:space="preserve">    simfang.ttf</w:t>
-      </w:r>
-    </w:p>
-    <w:p>
-      <w:r>
-        <w:rPr>
-          <w:rFonts w:hint="eastAsia"/>
-        </w:rPr>
-        <w:t>步骤四：</w:t>
+        <w:t>vendor/qcom/proprietary/qrdplus/globalization/engine</w:t>
+      </w:r>
+      <w:r>
+        <w:rPr>
+          <w:rFonts w:hint="eastAsia"/>
+        </w:rPr>
+        <w:t>的</w:t>
+      </w:r>
+      <w:r>
+        <w:rPr>
+          <w:rFonts w:hint="eastAsia"/>
+        </w:rPr>
+        <w:t>Android.mk</w:t>
+      </w:r>
+      <w:r>
+        <w:rPr>
+          <w:rFonts w:hint="eastAsia"/>
+        </w:rPr>
+        <w:t>中将上面的那几行代码注释掉；</w:t>
       </w:r>
     </w:p>
     <w:p/>
     <w:p>
-      <w:r>
-        <w:t>Modify frameworks/base/data/fonts/system_fonts.xml</w:t>
-      </w:r>
-    </w:p>
-    <w:p>
-      <w:r>
-        <w:rPr>
-          <w:rFonts w:hint="eastAsia"/>
-        </w:rPr>
-        <w:t>下面对应用使用应用内部</w:t>
-      </w:r>
-      <w:r>
-        <w:rPr>
-          <w:rFonts w:hint="eastAsia"/>
-        </w:rPr>
-        <w:t>Assets</w:t>
-      </w:r>
-      <w:r>
-        <w:rPr>
-          <w:rFonts w:hint="eastAsia"/>
-        </w:rPr>
-        <w:t>资源与调用系统的字体库方式进行比较：</w:t>
-      </w:r>
-    </w:p>
-    <w:p>
-      <w:r>
-        <w:rPr>
-          <w:rFonts w:hint="eastAsia"/>
-        </w:rPr>
-        <w:t>textView1.setTypeface(Typeface.create("simkai",Typeface.NORMAL));//</w:t>
-      </w:r>
-      <w:r>
-        <w:rPr>
-          <w:rFonts w:hint="eastAsia"/>
-        </w:rPr>
-        <w:t>调用系统</w:t>
-      </w:r>
-    </w:p>
-    <w:p>
-      <w:r>
-        <w:rPr>
-          <w:rFonts w:hint="eastAsia"/>
-        </w:rPr>
-        <w:t>textView1.setTypeface(Typeface.createFromAsset(this.getAssets(),"simkai.ttf"));//</w:t>
-      </w:r>
-      <w:r>
-        <w:rPr>
-          <w:rFonts w:hint="eastAsia"/>
-        </w:rPr>
-        <w:t>调用应用内部</w:t>
-      </w:r>
-      <w:r>
-        <w:rPr>
-          <w:rFonts w:hint="eastAsia"/>
-        </w:rPr>
-        <w:t>Assets</w:t>
-      </w:r>
-      <w:r>
-        <w:rPr>
-          <w:rFonts w:hint="eastAsia"/>
-        </w:rPr>
-        <w:t>资源</w:t>
-      </w:r>
-    </w:p>
-    <w:p>
-      <w:r>
-        <w:rPr>
-          <w:rFonts w:hint="eastAsia"/>
-        </w:rPr>
-        <w:t>从上面代码差异我们就知道，调用系统的时候不需要使用具体执行一个具体的</w:t>
-      </w:r>
-      <w:r>
-        <w:rPr>
-          <w:rFonts w:hint="eastAsia"/>
-        </w:rPr>
-        <w:t>ttf(simkai.ttf)</w:t>
-      </w:r>
-      <w:r>
-        <w:rPr>
-          <w:rFonts w:hint="eastAsia"/>
-        </w:rPr>
-        <w:t>库文件，但是需要指定一个具体的名字</w:t>
-      </w:r>
-      <w:r>
-        <w:rPr>
-          <w:rFonts w:hint="eastAsia"/>
-        </w:rPr>
-        <w:t>("simkai")</w:t>
-      </w:r>
-      <w:r>
-        <w:rPr>
-          <w:rFonts w:hint="eastAsia"/>
-        </w:rPr>
-        <w:t>，其实这个名字就是</w:t>
-      </w:r>
-      <w:r>
-        <w:rPr>
-          <w:rFonts w:hint="eastAsia"/>
-        </w:rPr>
-        <w:t>("simkai")</w:t>
-      </w:r>
-      <w:r>
-        <w:rPr>
-          <w:rFonts w:hint="eastAsia"/>
-        </w:rPr>
-        <w:t>就是指向了</w:t>
-      </w:r>
-      <w:r>
-        <w:rPr>
-          <w:rFonts w:hint="eastAsia"/>
-        </w:rPr>
-        <w:t xml:space="preserve">simkai.ttf </w:t>
-      </w:r>
-      <w:r>
-        <w:rPr>
-          <w:rFonts w:hint="eastAsia"/>
-        </w:rPr>
-        <w:t>文件，那这个名字和具体的字体库文件是如何关联的吗</w:t>
-      </w:r>
-      <w:r>
-        <w:rPr>
-          <w:rFonts w:hint="eastAsia"/>
-        </w:rPr>
-        <w:t>(</w:t>
-      </w:r>
-      <w:r>
-        <w:rPr>
-          <w:rFonts w:hint="eastAsia"/>
-        </w:rPr>
-        <w:t>看着就像把字体库的全名</w:t>
-      </w:r>
-      <w:r>
-        <w:rPr>
-          <w:rFonts w:hint="eastAsia"/>
-        </w:rPr>
-        <w:t>(simkai.ttf)</w:t>
-      </w:r>
-      <w:r>
-        <w:rPr>
-          <w:rFonts w:hint="eastAsia"/>
-        </w:rPr>
-        <w:t>去掉</w:t>
-      </w:r>
-      <w:r>
-        <w:rPr>
-          <w:rFonts w:hint="eastAsia"/>
-        </w:rPr>
-        <w:t>.ttf</w:t>
-      </w:r>
-      <w:r>
-        <w:rPr>
-          <w:rFonts w:hint="eastAsia"/>
-        </w:rPr>
-        <w:t>的后缀得到的</w:t>
-      </w:r>
-      <w:r>
-        <w:rPr>
-          <w:rFonts w:hint="eastAsia"/>
-        </w:rPr>
-        <w:t>(simkai))</w:t>
-      </w:r>
-      <w:r>
-        <w:rPr>
-          <w:rFonts w:hint="eastAsia"/>
-        </w:rPr>
-        <w:t>？那具体是不是这样呢？答案是否定的，只是我们习惯的配置方式是这样配置而已，至于具体的配置在那里呢？</w:t>
-      </w:r>
-    </w:p>
-    <w:p>
-      <w:r>
-        <w:t>frameworks/base/data/fonts/system_fonts.xml</w:t>
-      </w:r>
-    </w:p>
-    <w:p>
-      <w:r>
-        <w:rPr>
-          <w:rFonts w:hint="eastAsia"/>
-        </w:rPr>
-        <w:t>在该文件中添加字体库的</w:t>
-      </w:r>
-      <w:r>
-        <w:rPr>
-          <w:rFonts w:hint="eastAsia"/>
-        </w:rPr>
-        <w:t>nameset</w:t>
-      </w:r>
-      <w:r>
-        <w:rPr>
-          <w:rFonts w:hint="eastAsia"/>
-        </w:rPr>
-        <w:t>和</w:t>
-      </w:r>
-      <w:r>
-        <w:rPr>
-          <w:rFonts w:hint="eastAsia"/>
-        </w:rPr>
-        <w:t>fileset</w:t>
-      </w:r>
-      <w:r>
-        <w:rPr>
-          <w:rFonts w:hint="eastAsia"/>
-        </w:rPr>
-        <w:t>对应关系；</w:t>
-      </w:r>
-    </w:p>
-    <w:p>
-      <w:r>
-        <w:t xml:space="preserve">    &lt;family&gt;</w:t>
-      </w:r>
-    </w:p>
-    <w:p>
-      <w:r>
-        <w:t xml:space="preserve">    &lt;nameset&gt;</w:t>
-      </w:r>
-    </w:p>
-    <w:p>
-      <w:r>
-        <w:t xml:space="preserve">        &lt;name&gt;simkai&lt;/name&gt;</w:t>
-      </w:r>
-    </w:p>
-    <w:p>
-      <w:r>
-        <w:t xml:space="preserve">    &lt;/nameset&gt;</w:t>
-      </w:r>
-    </w:p>
-    <w:p>
-      <w:r>
-        <w:t xml:space="preserve">    &lt;fileset&gt;</w:t>
-      </w:r>
-    </w:p>
-    <w:p>
-      <w:r>
-        <w:t xml:space="preserve">        &lt;file&gt;simkai.ttf&lt;/file&gt;</w:t>
-      </w:r>
-    </w:p>
-    <w:p>
-      <w:r>
-        <w:t xml:space="preserve">    &lt;/fileset&gt;</w:t>
-      </w:r>
-    </w:p>
-    <w:p>
-      <w:r>
-        <w:t xml:space="preserve">    &lt;/family&gt;</w:t>
-      </w:r>
-    </w:p>
-    <w:p>
-      <w:r>
-        <w:t xml:space="preserve">    &lt;family&gt;</w:t>
-      </w:r>
-    </w:p>
-    <w:p>
-      <w:r>
-        <w:t xml:space="preserve">    &lt;nameset&gt;</w:t>
-      </w:r>
-    </w:p>
-    <w:p>
-      <w:r>
-        <w:t xml:space="preserve">        &lt;name&gt;AvenirNextCondensed&lt;/name&gt;</w:t>
-      </w:r>
-    </w:p>
-    <w:p>
-      <w:r>
-        <w:t xml:space="preserve">    &lt;/nameset&gt;</w:t>
-      </w:r>
-    </w:p>
-    <w:p>
-      <w:r>
-        <w:t xml:space="preserve">    &lt;fileset&gt;</w:t>
-      </w:r>
-    </w:p>
-    <w:p>
-      <w:r>
-        <w:t xml:space="preserve">        &lt;file&gt;AvenirNextCondensed-Bold.ttf&lt;/file&gt;</w:t>
-      </w:r>
-    </w:p>
-    <w:p>
-      <w:r>
-        <w:t xml:space="preserve">    &lt;/fileset&gt;</w:t>
-      </w:r>
-    </w:p>
-    <w:p>
-      <w:r>
-        <w:t xml:space="preserve">    &lt;/family&gt;</w:t>
-      </w:r>
-    </w:p>
-    <w:p/>
-    <w:p>
-      <w:r>
-        <w:rPr>
-          <w:rFonts w:hint="eastAsia"/>
-        </w:rPr>
-        <w:t>看到没，这里</w:t>
-      </w:r>
-      <w:r>
-        <w:rPr>
-          <w:rFonts w:hint="eastAsia"/>
-        </w:rPr>
-        <w:t>simkai</w:t>
-      </w:r>
-      <w:r>
-        <w:rPr>
-          <w:rFonts w:hint="eastAsia"/>
-        </w:rPr>
-        <w:t>的</w:t>
-      </w:r>
-      <w:r>
-        <w:rPr>
-          <w:rFonts w:hint="eastAsia"/>
-        </w:rPr>
-        <w:t>nameset</w:t>
-      </w:r>
-      <w:r>
-        <w:rPr>
-          <w:rFonts w:hint="eastAsia"/>
-        </w:rPr>
-        <w:t>指向了</w:t>
-      </w:r>
-      <w:r>
-        <w:rPr>
-          <w:rFonts w:hint="eastAsia"/>
-        </w:rPr>
-        <w:t>simkai.ttf</w:t>
-      </w:r>
-      <w:r>
-        <w:rPr>
-          <w:rFonts w:hint="eastAsia"/>
-        </w:rPr>
-        <w:t>的</w:t>
-      </w:r>
-      <w:r>
-        <w:rPr>
-          <w:rFonts w:hint="eastAsia"/>
-        </w:rPr>
-        <w:t>fileset</w:t>
-      </w:r>
-      <w:r>
-        <w:rPr>
-          <w:rFonts w:hint="eastAsia"/>
-        </w:rPr>
-        <w:t>。你也可以根据你自己的名字来命名；</w:t>
-      </w:r>
-    </w:p>
-    <w:p/>
-    <w:p>
-      <w:r>
-        <w:rPr>
-          <w:rFonts w:hint="eastAsia"/>
-        </w:rPr>
-        <w:t>步骤</w:t>
-      </w:r>
-      <w:r>
-        <w:rPr>
-          <w:rFonts w:hint="eastAsia"/>
-        </w:rPr>
-        <w:t>5</w:t>
-      </w:r>
-      <w:r>
-        <w:rPr>
-          <w:rFonts w:hint="eastAsia"/>
-        </w:rPr>
-        <w:t>：</w:t>
-      </w:r>
-    </w:p>
-    <w:p/>
-    <w:p>
-      <w:r>
-        <w:t>Modify frameworks/base/data/fonts/fallback_fonts.xml</w:t>
-      </w:r>
-    </w:p>
-    <w:p>
-      <w:r>
-        <w:rPr>
-          <w:rFonts w:hint="eastAsia"/>
-        </w:rPr>
-        <w:t>在该文件中添加字体库文件的</w:t>
-      </w:r>
-      <w:r>
-        <w:rPr>
-          <w:rFonts w:hint="eastAsia"/>
-        </w:rPr>
-        <w:t>fileset</w:t>
-      </w:r>
-    </w:p>
-    <w:p>
-      <w:r>
-        <w:t xml:space="preserve">    &lt;family&gt;</w:t>
-      </w:r>
-    </w:p>
-    <w:p>
-      <w:r>
-        <w:t xml:space="preserve">        &lt;fileset&gt;</w:t>
-      </w:r>
-    </w:p>
-    <w:p>
-      <w:r>
-        <w:t xml:space="preserve">            &lt;file&gt;simkai.ttf&lt;/file&gt;</w:t>
-      </w:r>
-    </w:p>
-    <w:p>
-      <w:r>
-        <w:t xml:space="preserve">        &lt;/fileset&gt;</w:t>
-      </w:r>
-    </w:p>
-    <w:p>
-      <w:r>
-        <w:t xml:space="preserve">    &lt;/family&gt;</w:t>
-      </w:r>
-    </w:p>
-    <w:p>
-      <w:r>
-        <w:t xml:space="preserve">    &lt;!-- add for msyh--&gt;</w:t>
-      </w:r>
-    </w:p>
-    <w:p>
-      <w:r>
-        <w:t xml:space="preserve">    &lt;family&gt;</w:t>
-      </w:r>
-    </w:p>
-    <w:p>
-      <w:r>
-        <w:t xml:space="preserve">        &lt;fileset&gt;</w:t>
-      </w:r>
-    </w:p>
-    <w:p>
-      <w:r>
-        <w:t xml:space="preserve">            &lt;file&gt;msyh.ttf&lt;/file&gt;</w:t>
-      </w:r>
-    </w:p>
-    <w:p>
-      <w:r>
-        <w:t xml:space="preserve">        &lt;/fileset&gt;</w:t>
-      </w:r>
-    </w:p>
-    <w:p>
-      <w:r>
-        <w:t xml:space="preserve">    &lt;/family&gt;</w:t>
-      </w:r>
-    </w:p>
-    <w:p>
-      <w:r>
-        <w:t xml:space="preserve">    &lt;family&gt;</w:t>
-      </w:r>
-    </w:p>
-    <w:p>
-      <w:r>
-        <w:t xml:space="preserve">        &lt;fileset&gt;</w:t>
-      </w:r>
-    </w:p>
-    <w:p>
-      <w:r>
-        <w:t xml:space="preserve">            &lt;file&gt;impact-Regular.ttf&lt;/file&gt;</w:t>
-      </w:r>
-    </w:p>
-    <w:p>
-      <w:r>
-        <w:t xml:space="preserve">        &lt;/fileset&gt;</w:t>
-      </w:r>
-    </w:p>
-    <w:p>
-      <w:r>
-        <w:t xml:space="preserve">    &lt;/family&gt;</w:t>
-      </w:r>
-    </w:p>
-    <w:p>
-      <w:r>
-        <w:t xml:space="preserve">    &lt;family&gt;</w:t>
-      </w:r>
-    </w:p>
-    <w:p>
-      <w:r>
-        <w:t xml:space="preserve">        &lt;fileset&gt;</w:t>
-      </w:r>
-    </w:p>
-    <w:p>
-      <w:r>
-        <w:t xml:space="preserve">            &lt;file&gt;AvenirNextCondensed-Bold.ttf&lt;/file&gt;</w:t>
-      </w:r>
-    </w:p>
-    <w:p>
-      <w:r>
-        <w:t xml:space="preserve">        &lt;/fileset&gt;</w:t>
-      </w:r>
-    </w:p>
-    <w:p>
-      <w:r>
-        <w:t xml:space="preserve">    &lt;/family&gt;</w:t>
-      </w:r>
-    </w:p>
-    <w:p>
-      <w:r>
-        <w:rPr>
-          <w:rFonts w:hint="eastAsia"/>
-        </w:rPr>
-        <w:t>步骤</w:t>
-      </w:r>
-      <w:r>
-        <w:rPr>
-          <w:rFonts w:hint="eastAsia"/>
-        </w:rPr>
-        <w:t>6</w:t>
-      </w:r>
-      <w:r>
-        <w:rPr>
-          <w:rFonts w:hint="eastAsia"/>
-        </w:rPr>
-        <w:t>：</w:t>
-      </w:r>
-    </w:p>
-    <w:p/>
-    <w:p>
-      <w:r>
-        <w:t>Modify frameworks/base/data/fonts/fonts.xml</w:t>
-      </w:r>
-    </w:p>
-    <w:p>
-      <w:r>
-        <w:rPr>
-          <w:rFonts w:hint="eastAsia"/>
-        </w:rPr>
-        <w:t>配置系统库字体，在</w:t>
-      </w:r>
-      <w:r>
-        <w:rPr>
-          <w:rFonts w:hint="eastAsia"/>
-        </w:rPr>
-        <w:t>Android 5.1</w:t>
-      </w:r>
-      <w:r>
-        <w:rPr>
-          <w:rFonts w:hint="eastAsia"/>
-        </w:rPr>
-        <w:t>中必须配置，相同字体库文件的</w:t>
-      </w:r>
-      <w:r>
-        <w:rPr>
-          <w:rFonts w:hint="eastAsia"/>
-        </w:rPr>
-        <w:t xml:space="preserve"> family name </w:t>
-      </w:r>
-      <w:r>
-        <w:rPr>
-          <w:rFonts w:hint="eastAsia"/>
-        </w:rPr>
-        <w:t>必须和和前面</w:t>
-      </w:r>
-      <w:r>
-        <w:rPr>
-          <w:rFonts w:hint="eastAsia"/>
-        </w:rPr>
-        <w:t>system_fonts.xml</w:t>
-      </w:r>
-      <w:r>
-        <w:rPr>
-          <w:rFonts w:hint="eastAsia"/>
-        </w:rPr>
-        <w:t>文件中的</w:t>
-      </w:r>
-      <w:r>
-        <w:rPr>
-          <w:rFonts w:hint="eastAsia"/>
-        </w:rPr>
-        <w:t>nameset</w:t>
-      </w:r>
-      <w:r>
-        <w:rPr>
-          <w:rFonts w:hint="eastAsia"/>
-        </w:rPr>
-        <w:t>一致（理论上一致，有兴趣的读者可以尝试不一致，我没有试过），</w:t>
-      </w:r>
-      <w:r>
-        <w:rPr>
-          <w:rFonts w:hint="eastAsia"/>
-        </w:rPr>
-        <w:t>textView1.setTypeface(Typeface.create("simkai",Typeface.NORMAL));</w:t>
-      </w:r>
-    </w:p>
-    <w:p>
-      <w:r>
-        <w:t xml:space="preserve">    &lt;family name="simkai"&gt;</w:t>
-      </w:r>
-    </w:p>
-    <w:p>
-      <w:r>
-        <w:t xml:space="preserve">        &lt;font weight="400" style="normal"&gt;simkai.ttf&lt;/font&gt;</w:t>
-      </w:r>
-    </w:p>
-    <w:p>
-      <w:r>
-        <w:t xml:space="preserve">    &lt;/family&gt;</w:t>
-      </w:r>
-    </w:p>
-    <w:p>
-      <w:r>
-        <w:t xml:space="preserve">    &lt;family name="msyh"&gt;</w:t>
-      </w:r>
-    </w:p>
-    <w:p>
-      <w:r>
-        <w:t xml:space="preserve">        &lt;font weight="400" style="normal"&gt;msyh.ttf&lt;/font&gt;</w:t>
-      </w:r>
-    </w:p>
-    <w:p>
-      <w:r>
-        <w:t xml:space="preserve">    &lt;/family&gt;</w:t>
-      </w:r>
-    </w:p>
-    <w:p>
-      <w:r>
-        <w:t xml:space="preserve">    &lt;family name="impact"&gt;</w:t>
-      </w:r>
-    </w:p>
-    <w:p>
-      <w:r>
-        <w:t xml:space="preserve">        &lt;font weight="400" style="normal"&gt;impact-Regular.ttf&lt;/font&gt;</w:t>
-      </w:r>
-    </w:p>
-    <w:p>
-      <w:r>
-        <w:t xml:space="preserve">    &lt;/family&gt;</w:t>
-      </w:r>
-    </w:p>
-    <w:p>
-      <w:r>
-        <w:lastRenderedPageBreak/>
-        <w:t xml:space="preserve">    &lt;family name="simfang"&gt;</w:t>
-      </w:r>
-    </w:p>
-    <w:p>
-      <w:r>
-        <w:t xml:space="preserve">        &lt;font weight="400" style="normal"&gt;simfang.ttf&lt;/font&gt;</w:t>
-      </w:r>
-    </w:p>
-    <w:p>
-      <w:r>
-        <w:t xml:space="preserve">    &lt;/family&gt;</w:t>
-      </w:r>
-    </w:p>
-    <w:p>
-      <w:r>
-        <w:t xml:space="preserve">    &lt;family name="AvenirNextCondensed"&gt;</w:t>
-      </w:r>
-    </w:p>
-    <w:p>
-      <w:r>
-        <w:t xml:space="preserve">        &lt;font weight="400" style="normal"&gt;AvenirNextCondensed-Bold.ttf&lt;/font&gt;</w:t>
-      </w:r>
-    </w:p>
-    <w:p>
-      <w:r>
-        <w:t xml:space="preserve">    &lt;/family&gt;</w:t>
-      </w:r>
-    </w:p>
-    <w:p>
-      <w:r>
-        <w:rPr>
-          <w:rFonts w:hint="eastAsia"/>
-        </w:rPr>
-        <w:t>特别注意：我们修改了这几个文件还需要注意一些编译细节，比如上述几个</w:t>
-      </w:r>
-      <w:r>
-        <w:rPr>
-          <w:rFonts w:hint="eastAsia"/>
-        </w:rPr>
-        <w:t>.xml</w:t>
-      </w:r>
-      <w:r>
-        <w:rPr>
-          <w:rFonts w:hint="eastAsia"/>
-        </w:rPr>
-        <w:t>文件都会被编译到</w:t>
-      </w:r>
-      <w:r>
-        <w:rPr>
-          <w:rFonts w:hint="eastAsia"/>
-        </w:rPr>
-        <w:t>/system/etc/</w:t>
-      </w:r>
-      <w:r>
-        <w:rPr>
-          <w:rFonts w:hint="eastAsia"/>
-        </w:rPr>
-        <w:t>目录下，但是我在</w:t>
-      </w:r>
-      <w:r>
-        <w:rPr>
-          <w:rFonts w:hint="eastAsia"/>
-        </w:rPr>
-        <w:t xml:space="preserve">Android 5.1 </w:t>
-      </w:r>
-      <w:r>
-        <w:rPr>
-          <w:rFonts w:hint="eastAsia"/>
-        </w:rPr>
-        <w:t>中编译了却有一个文件没有生效，那就是</w:t>
-      </w:r>
-      <w:r>
-        <w:rPr>
-          <w:rFonts w:hint="eastAsia"/>
-        </w:rPr>
-        <w:t>fonts.xml</w:t>
-      </w:r>
-      <w:r>
-        <w:rPr>
-          <w:rFonts w:hint="eastAsia"/>
-        </w:rPr>
-        <w:t>，经过比较，我发现系统中的</w:t>
-      </w:r>
-      <w:r>
-        <w:rPr>
-          <w:rFonts w:hint="eastAsia"/>
-        </w:rPr>
-        <w:t>fonts.xml</w:t>
-      </w:r>
-      <w:r>
-        <w:rPr>
-          <w:rFonts w:hint="eastAsia"/>
-        </w:rPr>
-        <w:t>没有我添加的内容，经过在系统中查找，发现了猫腻：</w:t>
-      </w:r>
-    </w:p>
-    <w:p>
-      <w:r>
-        <w:rPr>
-          <w:rFonts w:hint="eastAsia"/>
-        </w:rPr>
-        <w:t>vendor/qcom/proprietary/qrdplus/globalization/engine</w:t>
-      </w:r>
-      <w:r>
-        <w:rPr>
-          <w:rFonts w:hint="eastAsia"/>
-        </w:rPr>
-        <w:t>目录下的</w:t>
-      </w:r>
-      <w:r>
-        <w:rPr>
-          <w:rFonts w:hint="eastAsia"/>
-        </w:rPr>
-        <w:t>Android.mk</w:t>
-      </w:r>
-      <w:r>
-        <w:rPr>
-          <w:rFonts w:hint="eastAsia"/>
-        </w:rPr>
-        <w:t>文件中有如下语句：</w:t>
-      </w:r>
-    </w:p>
-    <w:p>
-      <w:r>
-        <w:t>include $(CLEAR_VARS)</w:t>
-      </w:r>
-    </w:p>
-    <w:p>
-      <w:r>
-        <w:t>LOCAL_MODULE := fonts.xml</w:t>
-      </w:r>
-    </w:p>
-    <w:p>
-      <w:r>
-        <w:t>LOCAL_SRC_FILES := fonts-Rev.xml</w:t>
-      </w:r>
-    </w:p>
-    <w:p>
-      <w:r>
-        <w:t>LOCAL_MODULE_CLASS := ETC</w:t>
-      </w:r>
-    </w:p>
-    <w:p>
-      <w:r>
-        <w:t>LOCAL_MODULE_TAGS := optional</w:t>
-      </w:r>
-    </w:p>
-    <w:p>
-      <w:r>
-        <w:t>LOCAL_MODULE_PATH := $(TARGET_OUT)/etc</w:t>
-      </w:r>
-    </w:p>
-    <w:p>
-      <w:r>
-        <w:t>include $(BUILD_PREBUILT)</w:t>
-      </w:r>
-    </w:p>
-    <w:p>
-      <w:r>
-        <w:rPr>
-          <w:rFonts w:hint="eastAsia"/>
-        </w:rPr>
-        <w:t>上面这个代码的意思是把</w:t>
-      </w:r>
-      <w:r>
-        <w:rPr>
-          <w:rFonts w:hint="eastAsia"/>
-        </w:rPr>
-        <w:t xml:space="preserve">fonts-Rev.xml </w:t>
-      </w:r>
-      <w:r>
-        <w:rPr>
-          <w:rFonts w:hint="eastAsia"/>
-        </w:rPr>
-        <w:t>编译到编译成</w:t>
-      </w:r>
-      <w:r>
-        <w:rPr>
-          <w:rFonts w:hint="eastAsia"/>
-        </w:rPr>
-        <w:t>fonts.xml</w:t>
-      </w:r>
-      <w:r>
-        <w:rPr>
-          <w:rFonts w:hint="eastAsia"/>
-        </w:rPr>
-        <w:t>，拷贝到</w:t>
-      </w:r>
-      <w:r>
-        <w:rPr>
-          <w:rFonts w:hint="eastAsia"/>
-        </w:rPr>
-        <w:t>/system/etc</w:t>
-      </w:r>
-      <w:r>
-        <w:rPr>
-          <w:rFonts w:hint="eastAsia"/>
-        </w:rPr>
-        <w:t>目录下；看到这里就知道为什么我的修改没生效了吧；我的修改先编译到</w:t>
-      </w:r>
-      <w:r>
-        <w:rPr>
-          <w:rFonts w:hint="eastAsia"/>
-        </w:rPr>
-        <w:t>/system/etc</w:t>
-      </w:r>
-      <w:r>
-        <w:rPr>
-          <w:rFonts w:hint="eastAsia"/>
-        </w:rPr>
-        <w:t>目录下，然后被这个</w:t>
-      </w:r>
-      <w:r>
-        <w:rPr>
-          <w:rFonts w:hint="eastAsia"/>
-        </w:rPr>
-        <w:t>fonts-Rev.xml</w:t>
-      </w:r>
-      <w:r>
-        <w:rPr>
-          <w:rFonts w:hint="eastAsia"/>
-        </w:rPr>
-        <w:t>编译的</w:t>
-      </w:r>
-      <w:r>
-        <w:rPr>
-          <w:rFonts w:hint="eastAsia"/>
-        </w:rPr>
-        <w:t>fonts.xml</w:t>
-      </w:r>
-      <w:r>
-        <w:rPr>
-          <w:rFonts w:hint="eastAsia"/>
-        </w:rPr>
-        <w:t>覆盖了</w:t>
-      </w:r>
-      <w:r>
-        <w:rPr>
-          <w:rFonts w:hint="eastAsia"/>
-        </w:rPr>
-        <w:t>(</w:t>
-      </w:r>
-      <w:r>
-        <w:rPr>
-          <w:rFonts w:hint="eastAsia"/>
-        </w:rPr>
-        <w:t>经过对比发现编译出来的</w:t>
-      </w:r>
-      <w:r>
-        <w:rPr>
-          <w:rFonts w:hint="eastAsia"/>
-        </w:rPr>
-        <w:t>/system/etc/fonts.xml</w:t>
-      </w:r>
-      <w:r>
-        <w:rPr>
-          <w:rFonts w:hint="eastAsia"/>
-        </w:rPr>
-        <w:t>果真和这个</w:t>
-      </w:r>
-      <w:r>
-        <w:rPr>
-          <w:rFonts w:hint="eastAsia"/>
-        </w:rPr>
-        <w:t>fonts-Rev.xml</w:t>
-      </w:r>
-      <w:r>
-        <w:rPr>
-          <w:rFonts w:hint="eastAsia"/>
-        </w:rPr>
-        <w:t>一模一样</w:t>
-      </w:r>
-      <w:r>
-        <w:rPr>
-          <w:rFonts w:hint="eastAsia"/>
-        </w:rPr>
-        <w:t>)</w:t>
-      </w:r>
-      <w:r>
-        <w:rPr>
-          <w:rFonts w:hint="eastAsia"/>
-        </w:rPr>
-        <w:t>；两种解决办法：</w:t>
-      </w:r>
-      <w:r>
-        <w:rPr>
-          <w:rFonts w:hint="eastAsia"/>
-        </w:rPr>
-        <w:t>1,</w:t>
-      </w:r>
-      <w:r>
-        <w:rPr>
-          <w:rFonts w:hint="eastAsia"/>
-        </w:rPr>
-        <w:t>将我的修改添加到</w:t>
-      </w:r>
-      <w:r>
-        <w:rPr>
-          <w:rFonts w:hint="eastAsia"/>
-        </w:rPr>
-        <w:t>vendor/qcom/proprietary/qrdplus/globalization/engine</w:t>
-      </w:r>
-      <w:r>
-        <w:rPr>
-          <w:rFonts w:hint="eastAsia"/>
-        </w:rPr>
-        <w:t>目录下的</w:t>
-      </w:r>
-      <w:r>
-        <w:rPr>
-          <w:rFonts w:hint="eastAsia"/>
-        </w:rPr>
-        <w:t>fonts-Rev.xml;2,</w:t>
-      </w:r>
-      <w:r>
-        <w:rPr>
-          <w:rFonts w:hint="eastAsia"/>
-        </w:rPr>
-        <w:t>在</w:t>
-      </w:r>
-      <w:r>
-        <w:rPr>
-          <w:rFonts w:hint="eastAsia"/>
-        </w:rPr>
-        <w:t>vendor/qcom/proprietary/qrdplus/globalization/engine</w:t>
-      </w:r>
-      <w:r>
-        <w:rPr>
-          <w:rFonts w:hint="eastAsia"/>
-        </w:rPr>
-        <w:t>的</w:t>
-      </w:r>
-      <w:r>
-        <w:rPr>
-          <w:rFonts w:hint="eastAsia"/>
-        </w:rPr>
-        <w:t>Android.mk</w:t>
-      </w:r>
-      <w:r>
-        <w:rPr>
-          <w:rFonts w:hint="eastAsia"/>
-        </w:rPr>
-        <w:t>中将上面的那几行代码注释掉；</w:t>
-      </w:r>
-    </w:p>
-    <w:p/>
-    <w:p>
-      <w:hyperlink r:id="rId7" w:history="1">
+      <w:hyperlink r:id="rId8" w:history="1">
         <w:r>
           <w:rPr>
             <w:rStyle w:val="a5"/>
@@ -1428,11 +1474,12 @@
         <w:rPr>
           <w:rFonts w:hint="eastAsia"/>
         </w:rPr>
+        <w:lastRenderedPageBreak/>
         <w:t>系统裁剪之原生字体库精简</w:t>
       </w:r>
     </w:p>
     <w:p>
-      <w:hyperlink r:id="rId8" w:history="1">
+      <w:hyperlink r:id="rId9" w:history="1">
         <w:r>
           <w:rPr>
             <w:rStyle w:val="a5"/>
@@ -1443,7 +1490,7 @@
     </w:p>
     <w:p/>
     <w:p>
-      <w:hyperlink r:id="rId9" w:history="1">
+      <w:hyperlink r:id="rId10" w:history="1">
         <w:r>
           <w:rPr>
             <w:rStyle w:val="a5"/>
@@ -1466,10 +1513,7 @@
       </w:r>
     </w:p>
     <w:p/>
-    <w:p>
-      <w:bookmarkStart w:id="0" w:name="_GoBack"/>
-      <w:bookmarkEnd w:id="0"/>
-    </w:p>
+    <w:p/>
     <w:p>
       <w:pPr>
         <w:pStyle w:val="1"/>
@@ -1479,11 +1523,21 @@
         </w:numPr>
       </w:pPr>
       <w:r>
-        <w:lastRenderedPageBreak/>
         <w:t>Sounds</w:t>
       </w:r>
     </w:p>
     <w:p/>
+    <w:p/>
+    <w:p>
+      <w:pPr>
+        <w:rPr>
+          <w:rFonts w:hint="eastAsia"/>
+        </w:rPr>
+      </w:pPr>
+      <w:r>
+        <w:t>https://blog.csdn.net/pashanhu6402/article/details/53322198</w:t>
+      </w:r>
+    </w:p>
     <w:p>
       <w:pPr>
         <w:pStyle w:val="1"/>

</xml_diff>